<commit_message>
Team members details update
</commit_message>
<xml_diff>
--- a/DMDD_P1.docx
+++ b/DMDD_P1.docx
@@ -35,6 +35,177 @@
           <w:rFonts w:ascii="Times New Roman" w:hAnsi="Times New Roman" w:cs="Times New Roman"/>
           <w:b/>
           <w:bCs/>
+          <w:sz w:val="32"/>
+          <w:szCs w:val="32"/>
+          <w:u w:val="single"/>
+          <w:lang w:val="en-US"/>
+        </w:rPr>
+      </w:pPr>
+    </w:p>
+    <w:p>
+      <w:pPr>
+        <w:rPr>
+          <w:rFonts w:ascii="Times New Roman" w:hAnsi="Times New Roman" w:cs="Times New Roman"/>
+          <w:b/>
+          <w:bCs/>
+          <w:sz w:val="28"/>
+          <w:szCs w:val="28"/>
+          <w:lang w:val="en-US"/>
+        </w:rPr>
+      </w:pPr>
+      <w:r>
+        <w:rPr>
+          <w:rFonts w:ascii="Times New Roman" w:hAnsi="Times New Roman" w:cs="Times New Roman"/>
+          <w:b/>
+          <w:bCs/>
+          <w:sz w:val="28"/>
+          <w:szCs w:val="28"/>
+          <w:lang w:val="en-US"/>
+        </w:rPr>
+        <w:t>Shivani Sugurushetty - 002305622</w:t>
+      </w:r>
+    </w:p>
+    <w:p>
+      <w:pPr>
+        <w:rPr>
+          <w:rFonts w:ascii="Times New Roman" w:hAnsi="Times New Roman" w:cs="Times New Roman"/>
+          <w:b/>
+          <w:bCs/>
+          <w:sz w:val="28"/>
+          <w:szCs w:val="28"/>
+          <w:lang w:val="en-US"/>
+        </w:rPr>
+      </w:pPr>
+      <w:r>
+        <w:rPr>
+          <w:rFonts w:ascii="Times New Roman" w:hAnsi="Times New Roman" w:cs="Times New Roman"/>
+          <w:b/>
+          <w:bCs/>
+          <w:sz w:val="28"/>
+          <w:szCs w:val="28"/>
+          <w:lang w:val="en-US"/>
+        </w:rPr>
+        <w:t>Ashlesha Vivek Donde</w:t>
+      </w:r>
+      <w:r>
+        <w:rPr>
+          <w:rFonts w:ascii="Times New Roman" w:hAnsi="Times New Roman" w:cs="Times New Roman"/>
+          <w:b/>
+          <w:bCs/>
+          <w:sz w:val="28"/>
+          <w:szCs w:val="28"/>
+          <w:lang w:val="en-US"/>
+        </w:rPr>
+        <w:t xml:space="preserve"> - </w:t>
+      </w:r>
+      <w:r>
+        <w:rPr>
+          <w:rFonts w:ascii="Times New Roman" w:hAnsi="Times New Roman" w:cs="Times New Roman"/>
+          <w:b/>
+          <w:bCs/>
+          <w:sz w:val="28"/>
+          <w:szCs w:val="28"/>
+          <w:lang w:val="en-US"/>
+        </w:rPr>
+        <w:t>002537305</w:t>
+      </w:r>
+      <w:r>
+        <w:rPr>
+          <w:rFonts w:ascii="Times New Roman" w:hAnsi="Times New Roman" w:cs="Times New Roman"/>
+          <w:b/>
+          <w:bCs/>
+          <w:sz w:val="28"/>
+          <w:szCs w:val="28"/>
+          <w:lang w:val="en-US"/>
+        </w:rPr>
+        <w:br/>
+      </w:r>
+      <w:r>
+        <w:rPr>
+          <w:rFonts w:ascii="Times New Roman" w:hAnsi="Times New Roman" w:cs="Times New Roman"/>
+          <w:b/>
+          <w:bCs/>
+          <w:sz w:val="28"/>
+          <w:szCs w:val="28"/>
+          <w:lang w:val="en-US"/>
+        </w:rPr>
+        <w:t>Mohammed Sayed Hossain</w:t>
+      </w:r>
+      <w:r>
+        <w:rPr>
+          <w:rFonts w:ascii="Times New Roman" w:hAnsi="Times New Roman" w:cs="Times New Roman"/>
+          <w:b/>
+          <w:bCs/>
+          <w:sz w:val="28"/>
+          <w:szCs w:val="28"/>
+          <w:lang w:val="en-US"/>
+        </w:rPr>
+        <w:t xml:space="preserve"> – </w:t>
+      </w:r>
+      <w:r>
+        <w:rPr>
+          <w:rFonts w:ascii="Times New Roman" w:hAnsi="Times New Roman" w:cs="Times New Roman"/>
+          <w:b/>
+          <w:bCs/>
+          <w:sz w:val="28"/>
+          <w:szCs w:val="28"/>
+          <w:lang w:val="en-US"/>
+        </w:rPr>
+        <w:t>002562175</w:t>
+      </w:r>
+    </w:p>
+    <w:p>
+      <w:pPr>
+        <w:rPr>
+          <w:rFonts w:ascii="Times New Roman" w:hAnsi="Times New Roman" w:cs="Times New Roman"/>
+          <w:b/>
+          <w:bCs/>
+          <w:sz w:val="28"/>
+          <w:szCs w:val="28"/>
+          <w:lang w:val="en-US"/>
+        </w:rPr>
+      </w:pPr>
+      <w:r>
+        <w:rPr>
+          <w:rFonts w:ascii="Times New Roman" w:hAnsi="Times New Roman" w:cs="Times New Roman"/>
+          <w:b/>
+          <w:bCs/>
+          <w:sz w:val="28"/>
+          <w:szCs w:val="28"/>
+          <w:lang w:val="en-US"/>
+        </w:rPr>
+        <w:t>Meghana Thota</w:t>
+      </w:r>
+      <w:r>
+        <w:rPr>
+          <w:rFonts w:ascii="Times New Roman" w:hAnsi="Times New Roman" w:cs="Times New Roman"/>
+          <w:b/>
+          <w:bCs/>
+          <w:sz w:val="28"/>
+          <w:szCs w:val="28"/>
+          <w:lang w:val="en-US"/>
+        </w:rPr>
+        <w:t xml:space="preserve"> - </w:t>
+      </w:r>
+      <w:r>
+        <w:rPr>
+          <w:rFonts w:ascii="Times New Roman" w:hAnsi="Times New Roman" w:cs="Times New Roman"/>
+          <w:b/>
+          <w:bCs/>
+          <w:sz w:val="28"/>
+          <w:szCs w:val="28"/>
+          <w:lang w:val="en-US"/>
+        </w:rPr>
+        <w:t>002591062</w:t>
+      </w:r>
+    </w:p>
+    <w:p>
+      <w:pPr>
+        <w:jc w:val="center"/>
+        <w:rPr>
+          <w:rFonts w:ascii="Times New Roman" w:hAnsi="Times New Roman" w:cs="Times New Roman"/>
+          <w:b/>
+          <w:bCs/>
           <w:sz w:val="28"/>
           <w:szCs w:val="28"/>
           <w:u w:val="single"/>
@@ -748,6 +919,7 @@
           <w:rFonts w:ascii="Times New Roman" w:hAnsi="Times New Roman" w:cs="Times New Roman"/>
           <w:lang w:val="en-US"/>
         </w:rPr>
+        <w:lastRenderedPageBreak/>
         <w:t>Protect sensitive information from unauthorized access or manipulation.</w:t>
       </w:r>
     </w:p>
@@ -857,7 +1029,6 @@
           <w:rFonts w:ascii="Times New Roman" w:hAnsi="Times New Roman" w:cs="Times New Roman"/>
           <w:lang w:val="en-US"/>
         </w:rPr>
-        <w:lastRenderedPageBreak/>
         <w:t>Scalability and maintainability</w:t>
       </w:r>
     </w:p>

</xml_diff>